<commit_message>
updated pattents as of jul 21, 2021
</commit_message>
<xml_diff>
--- a/patents.docx
+++ b/patents.docx
@@ -1,6 +1,6 @@
 
 <file path=word/document.xml><?xml version="1.0" encoding="utf-8"?>
-<w:document xmlns:wpc="http://schemas.microsoft.com/office/word/2010/wordprocessingCanvas" xmlns:cx="http://schemas.microsoft.com/office/drawing/2014/chartex" xmlns:cx1="http://schemas.microsoft.com/office/drawing/2015/9/8/chartex" xmlns:cx2="http://schemas.microsoft.com/office/drawing/2015/10/21/chartex" xmlns:cx3="http://schemas.microsoft.com/office/drawing/2016/5/9/chartex" xmlns:cx4="http://schemas.microsoft.com/office/drawing/2016/5/10/chartex" xmlns:cx5="http://schemas.microsoft.com/office/drawing/2016/5/11/chartex" xmlns:cx6="http://schemas.microsoft.com/office/drawing/2016/5/12/chartex" xmlns:cx7="http://schemas.microsoft.com/office/drawing/2016/5/13/chartex" xmlns:cx8="http://schemas.microsoft.com/office/drawing/2016/5/14/chartex" xmlns:mc="http://schemas.openxmlformats.org/markup-compatibility/2006" xmlns:aink="http://schemas.microsoft.com/office/drawing/2016/ink" xmlns:am3d="http://schemas.microsoft.com/office/drawing/2017/model3d" xmlns:o="urn:schemas-microsoft-com:office:office" xmlns:r="http://schemas.openxmlformats.org/officeDocument/2006/relationships" xmlns:m="http://schemas.openxmlformats.org/officeDocument/2006/math" xmlns:v="urn:schemas-microsoft-com:vml" xmlns:wp14="http://schemas.microsoft.com/office/word/2010/wordprocessingDrawing" xmlns:wp="http://schemas.openxmlformats.org/drawingml/2006/wordprocessingDrawing" xmlns:w10="urn:schemas-microsoft-com:office:word" xmlns:w="http://schemas.openxmlformats.org/wordprocessingml/2006/main" xmlns:w14="http://schemas.microsoft.com/office/word/2010/wordml" xmlns:w15="http://schemas.microsoft.com/office/word/2012/wordml" xmlns:w16cex="http://schemas.microsoft.com/office/word/2018/wordml/cex" xmlns:w16cid="http://schemas.microsoft.com/office/word/2016/wordml/cid" xmlns:w16="http://schemas.microsoft.com/office/word/2018/wordml" xmlns:w16se="http://schemas.microsoft.com/office/word/2015/wordml/symex" xmlns:wpg="http://schemas.microsoft.com/office/word/2010/wordprocessingGroup" xmlns:wpi="http://schemas.microsoft.com/office/word/2010/wordprocessingInk" xmlns:wne="http://schemas.microsoft.com/office/word/2006/wordml" xmlns:wps="http://schemas.microsoft.com/office/word/2010/wordprocessingShape" mc:Ignorable="w14 w15 w16se w16cid w16 w16cex wp14">
+<w:document xmlns:wpc="http://schemas.microsoft.com/office/word/2010/wordprocessingCanvas" xmlns:cx="http://schemas.microsoft.com/office/drawing/2014/chartex" xmlns:cx1="http://schemas.microsoft.com/office/drawing/2015/9/8/chartex" xmlns:cx2="http://schemas.microsoft.com/office/drawing/2015/10/21/chartex" xmlns:cx3="http://schemas.microsoft.com/office/drawing/2016/5/9/chartex" xmlns:cx4="http://schemas.microsoft.com/office/drawing/2016/5/10/chartex" xmlns:cx5="http://schemas.microsoft.com/office/drawing/2016/5/11/chartex" xmlns:cx6="http://schemas.microsoft.com/office/drawing/2016/5/12/chartex" xmlns:cx7="http://schemas.microsoft.com/office/drawing/2016/5/13/chartex" xmlns:cx8="http://schemas.microsoft.com/office/drawing/2016/5/14/chartex" xmlns:mc="http://schemas.openxmlformats.org/markup-compatibility/2006" xmlns:aink="http://schemas.microsoft.com/office/drawing/2016/ink" xmlns:am3d="http://schemas.microsoft.com/office/drawing/2017/model3d" xmlns:o="urn:schemas-microsoft-com:office:office" xmlns:r="http://schemas.openxmlformats.org/officeDocument/2006/relationships" xmlns:m="http://schemas.openxmlformats.org/officeDocument/2006/math" xmlns:v="urn:schemas-microsoft-com:vml" xmlns:wp14="http://schemas.microsoft.com/office/word/2010/wordprocessingDrawing" xmlns:wp="http://schemas.openxmlformats.org/drawingml/2006/wordprocessingDrawing" xmlns:w10="urn:schemas-microsoft-com:office:word" xmlns:w="http://schemas.openxmlformats.org/wordprocessingml/2006/main" xmlns:w14="http://schemas.microsoft.com/office/word/2010/wordml" xmlns:w15="http://schemas.microsoft.com/office/word/2012/wordml" xmlns:w16cex="http://schemas.microsoft.com/office/word/2018/wordml/cex" xmlns:w16cid="http://schemas.microsoft.com/office/word/2016/wordml/cid" xmlns:w16="http://schemas.microsoft.com/office/word/2018/wordml" xmlns:w16sdtdh="http://schemas.microsoft.com/office/word/2020/wordml/sdtdatahash" xmlns:w16se="http://schemas.microsoft.com/office/word/2015/wordml/symex" xmlns:wpg="http://schemas.microsoft.com/office/word/2010/wordprocessingGroup" xmlns:wpi="http://schemas.microsoft.com/office/word/2010/wordprocessingInk" xmlns:wne="http://schemas.microsoft.com/office/word/2006/wordml" xmlns:wps="http://schemas.microsoft.com/office/word/2010/wordprocessingShape" mc:Ignorable="w14 w15 w16se w16cid w16 w16cex w16sdtdh wp14">
   <w:body>
     <w:sdt>
       <w:sdtPr>
@@ -65,7 +65,7 @@
             </w:rPr>
             <w:fldChar w:fldCharType="separate"/>
           </w:r>
-          <w:hyperlink w:anchor="_Toc56415301" w:history="1">
+          <w:hyperlink w:anchor="_Toc68373955" w:history="1">
             <w:r>
               <w:rPr>
                 <w:rStyle w:val="Hyperlink"/>
@@ -110,7 +110,7 @@
                 <w:noProof/>
                 <w:webHidden/>
               </w:rPr>
-              <w:instrText xml:space="preserve"> PAGEREF _Toc56415301 \h </w:instrText>
+              <w:instrText xml:space="preserve"> PAGEREF _Toc68373955 \h </w:instrText>
             </w:r>
             <w:r>
               <w:rPr>
@@ -157,7 +157,7 @@
               <w:szCs w:val="24"/>
             </w:rPr>
           </w:pPr>
-          <w:hyperlink w:anchor="_Toc56415302" w:history="1">
+          <w:hyperlink w:anchor="_Toc68373956" w:history="1">
             <w:r>
               <w:rPr>
                 <w:rStyle w:val="Hyperlink"/>
@@ -202,7 +202,7 @@
                 <w:noProof/>
                 <w:webHidden/>
               </w:rPr>
-              <w:instrText xml:space="preserve"> PAGEREF _Toc56415302 \h </w:instrText>
+              <w:instrText xml:space="preserve"> PAGEREF _Toc68373956 \h </w:instrText>
             </w:r>
             <w:r>
               <w:rPr>
@@ -249,7 +249,7 @@
               <w:szCs w:val="24"/>
             </w:rPr>
           </w:pPr>
-          <w:hyperlink w:anchor="_Toc56415303" w:history="1">
+          <w:hyperlink w:anchor="_Toc68373957" w:history="1">
             <w:r>
               <w:rPr>
                 <w:rStyle w:val="Hyperlink"/>
@@ -294,7 +294,7 @@
                 <w:noProof/>
                 <w:webHidden/>
               </w:rPr>
-              <w:instrText xml:space="preserve"> PAGEREF _Toc56415303 \h </w:instrText>
+              <w:instrText xml:space="preserve"> PAGEREF _Toc68373957 \h </w:instrText>
             </w:r>
             <w:r>
               <w:rPr>
@@ -341,7 +341,7 @@
               <w:szCs w:val="24"/>
             </w:rPr>
           </w:pPr>
-          <w:hyperlink w:anchor="_Toc56415304" w:history="1">
+          <w:hyperlink w:anchor="_Toc68373958" w:history="1">
             <w:r>
               <w:rPr>
                 <w:rStyle w:val="Hyperlink"/>
@@ -365,7 +365,7 @@
                 <w:rStyle w:val="Hyperlink"/>
                 <w:noProof/>
               </w:rPr>
-              <w:t>Filed</w:t>
+              <w:t>Filed (to be Filed)</w:t>
             </w:r>
             <w:r>
               <w:rPr>
@@ -386,7 +386,7 @@
                 <w:noProof/>
                 <w:webHidden/>
               </w:rPr>
-              <w:instrText xml:space="preserve"> PAGEREF _Toc56415304 \h </w:instrText>
+              <w:instrText xml:space="preserve"> PAGEREF _Toc68373958 \h </w:instrText>
             </w:r>
             <w:r>
               <w:rPr>
@@ -433,7 +433,7 @@
               <w:szCs w:val="24"/>
             </w:rPr>
           </w:pPr>
-          <w:hyperlink w:anchor="_Toc56415305" w:history="1">
+          <w:hyperlink w:anchor="_Toc68373959" w:history="1">
             <w:r>
               <w:rPr>
                 <w:rStyle w:val="Hyperlink"/>
@@ -478,7 +478,7 @@
                 <w:noProof/>
                 <w:webHidden/>
               </w:rPr>
-              <w:instrText xml:space="preserve"> PAGEREF _Toc56415305 \h </w:instrText>
+              <w:instrText xml:space="preserve"> PAGEREF _Toc68373959 \h </w:instrText>
             </w:r>
             <w:r>
               <w:rPr>
@@ -525,7 +525,7 @@
               <w:szCs w:val="24"/>
             </w:rPr>
           </w:pPr>
-          <w:hyperlink w:anchor="_Toc56415306" w:history="1">
+          <w:hyperlink w:anchor="_Toc68373960" w:history="1">
             <w:r>
               <w:rPr>
                 <w:rStyle w:val="Hyperlink"/>
@@ -570,7 +570,99 @@
                 <w:noProof/>
                 <w:webHidden/>
               </w:rPr>
-              <w:instrText xml:space="preserve"> PAGEREF _Toc56415306 \h </w:instrText>
+              <w:instrText xml:space="preserve"> PAGEREF _Toc68373960 \h </w:instrText>
+            </w:r>
+            <w:r>
+              <w:rPr>
+                <w:noProof/>
+                <w:webHidden/>
+              </w:rPr>
+            </w:r>
+            <w:r>
+              <w:rPr>
+                <w:noProof/>
+                <w:webHidden/>
+              </w:rPr>
+              <w:fldChar w:fldCharType="separate"/>
+            </w:r>
+            <w:r>
+              <w:rPr>
+                <w:noProof/>
+                <w:webHidden/>
+              </w:rPr>
+              <w:t>2</w:t>
+            </w:r>
+            <w:r>
+              <w:rPr>
+                <w:noProof/>
+                <w:webHidden/>
+              </w:rPr>
+              <w:fldChar w:fldCharType="end"/>
+            </w:r>
+          </w:hyperlink>
+        </w:p>
+        <w:p>
+          <w:pPr>
+            <w:pStyle w:val="TOC2"/>
+            <w:tabs>
+              <w:tab w:val="left" w:pos="960"/>
+              <w:tab w:val="right" w:leader="dot" w:pos="9350"/>
+            </w:tabs>
+            <w:rPr>
+              <w:rFonts w:eastAsiaTheme="minorEastAsia" w:cstheme="minorBidi"/>
+              <w:b w:val="0"/>
+              <w:bCs w:val="0"/>
+              <w:noProof/>
+              <w:sz w:val="24"/>
+              <w:szCs w:val="24"/>
+            </w:rPr>
+          </w:pPr>
+          <w:hyperlink w:anchor="_Toc68373961" w:history="1">
+            <w:r>
+              <w:rPr>
+                <w:rStyle w:val="Hyperlink"/>
+                <w:noProof/>
+              </w:rPr>
+              <w:t>1.6</w:t>
+            </w:r>
+            <w:r>
+              <w:rPr>
+                <w:rFonts w:eastAsiaTheme="minorEastAsia" w:cstheme="minorBidi"/>
+                <w:b w:val="0"/>
+                <w:bCs w:val="0"/>
+                <w:noProof/>
+                <w:sz w:val="24"/>
+                <w:szCs w:val="24"/>
+              </w:rPr>
+              <w:tab/>
+            </w:r>
+            <w:r>
+              <w:rPr>
+                <w:rStyle w:val="Hyperlink"/>
+                <w:noProof/>
+              </w:rPr>
+              <w:t>Closed</w:t>
+            </w:r>
+            <w:r>
+              <w:rPr>
+                <w:noProof/>
+                <w:webHidden/>
+              </w:rPr>
+              <w:tab/>
+            </w:r>
+            <w:r>
+              <w:rPr>
+                <w:noProof/>
+                <w:webHidden/>
+              </w:rPr>
+              <w:fldChar w:fldCharType="begin"/>
+            </w:r>
+            <w:r>
+              <w:rPr>
+                <w:noProof/>
+                <w:webHidden/>
+              </w:rPr>
+              <w:instrText xml:space="preserve"> PAGEREF _Toc68373961 \h </w:instrText>
             </w:r>
             <w:r>
               <w:rPr>
@@ -621,7 +713,7 @@
           <w:bCs/>
         </w:rPr>
       </w:pPr>
-      <w:bookmarkStart w:id="0" w:name="_Toc56415301"/>
+      <w:bookmarkStart w:id="0" w:name="_Toc68373955"/>
       <w:r>
         <w:rPr>
           <w:b/>
@@ -647,6 +739,7 @@
       </w:r>
       <w:bookmarkEnd w:id="0"/>
     </w:p>
+    <w:p/>
     <w:p>
       <w:pPr>
         <w:pStyle w:val="Heading2"/>
@@ -655,7 +748,7 @@
           <w:bCs/>
         </w:rPr>
       </w:pPr>
-      <w:bookmarkStart w:id="1" w:name="_Toc56415302"/>
+      <w:bookmarkStart w:id="1" w:name="_Toc68373956"/>
       <w:r>
         <w:rPr>
           <w:b/>
@@ -825,12 +918,6 @@
       </w:r>
       <w:r>
         <w:t>21</w:t>
-      </w:r>
-      <w:r>
-        <w:t xml:space="preserve"> • Published </w:t>
-      </w:r>
-      <w:r>
-        <w:t>2020-07-21</w:t>
       </w:r>
     </w:p>
     <w:p>
@@ -919,7 +1006,7 @@
         <w:t xml:space="preserve">, </w:t>
       </w:r>
       <w:r>
-        <w:t>Priority 2014-01-09 • Filed 2014-01-09 • Granted 2018-07-17 • Published 2018-07-17</w:t>
+        <w:t>Priority 2014-01-09 • Filed 2014-01-09 • Granted 2018-07-17</w:t>
       </w:r>
     </w:p>
     <w:p>
@@ -966,13 +1053,15 @@
       </w:r>
       <w:proofErr w:type="spellEnd"/>
       <w:r>
-        <w:t xml:space="preserve"> International Business Machines Corporation Priority 2014-05-07 • Filed 2014-05-07 • Granted 2016-05-10 • Published 2016-05-10</w:t>
+        <w:t xml:space="preserve"> International Business Machines Corporation Priority 2014-05-07 • Filed 2014-05-07 • Granted 2016-05-10 </w:t>
       </w:r>
     </w:p>
     <w:p>
       <w:pPr>
+        <w:pStyle w:val="ListParagraph"/>
         <w:snapToGrid w:val="0"/>
         <w:spacing w:after="120"/>
+        <w:contextualSpacing w:val="0"/>
       </w:pPr>
     </w:p>
     <w:p>
@@ -983,7 +1072,7 @@
           <w:bCs/>
         </w:rPr>
       </w:pPr>
-      <w:bookmarkStart w:id="2" w:name="_Toc56415303"/>
+      <w:bookmarkStart w:id="2" w:name="_Toc68373957"/>
       <w:r>
         <w:rPr>
           <w:b/>
@@ -994,300 +1083,6 @@
       <w:bookmarkEnd w:id="2"/>
     </w:p>
     <w:p/>
-    <w:p>
-      <w:pPr>
-        <w:pStyle w:val="ListParagraph"/>
-        <w:numPr>
-          <w:ilvl w:val="0"/>
-          <w:numId w:val="5"/>
-        </w:numPr>
-        <w:spacing w:after="120"/>
-        <w:contextualSpacing w:val="0"/>
-      </w:pPr>
-      <w:r>
-        <w:t xml:space="preserve">US </w:t>
-      </w:r>
-      <w:hyperlink r:id="rId9" w:history="1">
-        <w:r>
-          <w:rPr>
-            <w:rStyle w:val="Hyperlink"/>
-          </w:rPr>
-          <w:t>US20200076777</w:t>
-        </w:r>
-      </w:hyperlink>
-      <w:r>
-        <w:t xml:space="preserve"> “Encrypted data according to a schema”, </w:t>
-      </w:r>
-      <w:r>
-        <w:rPr>
-          <w:rStyle w:val="style-scope"/>
-        </w:rPr>
-        <w:t xml:space="preserve">Slobodan R. </w:t>
-      </w:r>
-      <w:proofErr w:type="spellStart"/>
-      <w:r>
-        <w:rPr>
-          <w:rStyle w:val="style-scope"/>
-        </w:rPr>
-        <w:t>Sipcic</w:t>
-      </w:r>
-      <w:proofErr w:type="spellEnd"/>
-      <w:r>
-        <w:rPr>
-          <w:rStyle w:val="bullet-before"/>
-          <w:rFonts w:eastAsiaTheme="majorEastAsia"/>
-        </w:rPr>
-        <w:t xml:space="preserve"> </w:t>
-      </w:r>
-      <w:r>
-        <w:rPr>
-          <w:rStyle w:val="style-scope"/>
-        </w:rPr>
-        <w:t>International Business Machines Corporation</w:t>
-      </w:r>
-      <w:r>
-        <w:rPr>
-          <w:rStyle w:val="bullet-before"/>
-          <w:rFonts w:eastAsiaTheme="majorEastAsia"/>
-        </w:rPr>
-        <w:t xml:space="preserve">, </w:t>
-      </w:r>
-      <w:r>
-        <w:t>Priority 2018-08-29 • Filed 2018-08-29 • Published 2020-03-05</w:t>
-      </w:r>
-    </w:p>
-    <w:p>
-      <w:pPr>
-        <w:pStyle w:val="ListParagraph"/>
-        <w:numPr>
-          <w:ilvl w:val="0"/>
-          <w:numId w:val="5"/>
-        </w:numPr>
-        <w:spacing w:after="120"/>
-        <w:contextualSpacing w:val="0"/>
-      </w:pPr>
-      <w:r>
-        <w:t xml:space="preserve">US </w:t>
-      </w:r>
-      <w:r>
-        <w:t xml:space="preserve"> </w:t>
-      </w:r>
-      <w:hyperlink r:id="rId10" w:history="1">
-        <w:r>
-          <w:rPr>
-            <w:rStyle w:val="Hyperlink"/>
-          </w:rPr>
-          <w:t>US201</w:t>
-        </w:r>
-        <w:r>
-          <w:rPr>
-            <w:rStyle w:val="Hyperlink"/>
-          </w:rPr>
-          <w:t>904184</w:t>
-        </w:r>
-      </w:hyperlink>
-      <w:r>
-        <w:t xml:space="preserve"> “</w:t>
-      </w:r>
-      <w:r>
-        <w:t xml:space="preserve">Method and Process for Message based </w:t>
-      </w:r>
-      <w:proofErr w:type="spellStart"/>
-      <w:r>
-        <w:t>RESTFull</w:t>
-      </w:r>
-      <w:proofErr w:type="spellEnd"/>
-      <w:r>
-        <w:t xml:space="preserve"> Services Aggregation in Distributed Systems</w:t>
-      </w:r>
-      <w:r>
-        <w:t xml:space="preserve">”, </w:t>
-      </w:r>
-      <w:r>
-        <w:rPr>
-          <w:rStyle w:val="style-scope"/>
-        </w:rPr>
-        <w:t xml:space="preserve">Slobodan R. </w:t>
-      </w:r>
-      <w:proofErr w:type="spellStart"/>
-      <w:r>
-        <w:rPr>
-          <w:rStyle w:val="style-scope"/>
-        </w:rPr>
-        <w:t>Sipcic</w:t>
-      </w:r>
-      <w:proofErr w:type="spellEnd"/>
-      <w:r>
-        <w:rPr>
-          <w:rStyle w:val="bullet-before"/>
-          <w:rFonts w:eastAsiaTheme="majorEastAsia"/>
-        </w:rPr>
-        <w:t xml:space="preserve"> </w:t>
-      </w:r>
-      <w:r>
-        <w:rPr>
-          <w:rStyle w:val="style-scope"/>
-        </w:rPr>
-        <w:t>International Business Machines Corporation</w:t>
-      </w:r>
-      <w:r>
-        <w:rPr>
-          <w:rStyle w:val="bullet-before"/>
-          <w:rFonts w:eastAsiaTheme="majorEastAsia"/>
-        </w:rPr>
-        <w:t xml:space="preserve">, </w:t>
-      </w:r>
-      <w:r>
-        <w:t>Priority 2019-05-13 • Filed 2019-05-13 • Published 2020-07-10</w:t>
-      </w:r>
-      <w:r>
-        <w:t>.</w:t>
-      </w:r>
-    </w:p>
-    <w:p>
-      <w:pPr>
-        <w:pStyle w:val="ListParagraph"/>
-        <w:numPr>
-          <w:ilvl w:val="0"/>
-          <w:numId w:val="5"/>
-        </w:numPr>
-        <w:spacing w:after="120"/>
-        <w:contextualSpacing w:val="0"/>
-      </w:pPr>
-      <w:r>
-        <w:t xml:space="preserve">US </w:t>
-      </w:r>
-      <w:hyperlink r:id="rId11" w:history="1">
-        <w:r>
-          <w:rPr>
-            <w:color w:val="0000FF"/>
-            <w:u w:val="single"/>
-          </w:rPr>
-          <w:t>P201904186</w:t>
-        </w:r>
-      </w:hyperlink>
-      <w:r>
-        <w:t xml:space="preserve"> “</w:t>
-      </w:r>
-      <w:r>
-        <w:t>Dynamic On-Demand Crowd-Based Break-Time Scheduling for Objective Maximization</w:t>
-      </w:r>
-      <w:r>
-        <w:t xml:space="preserve">”, </w:t>
-      </w:r>
-      <w:r>
-        <w:rPr>
-          <w:rStyle w:val="style-scope"/>
-        </w:rPr>
-        <w:t xml:space="preserve">Slobodan R. </w:t>
-      </w:r>
-      <w:proofErr w:type="spellStart"/>
-      <w:r>
-        <w:rPr>
-          <w:rStyle w:val="style-scope"/>
-        </w:rPr>
-        <w:t>Sipcic</w:t>
-      </w:r>
-      <w:proofErr w:type="spellEnd"/>
-      <w:r>
-        <w:rPr>
-          <w:rStyle w:val="bullet-before"/>
-          <w:rFonts w:eastAsiaTheme="majorEastAsia"/>
-        </w:rPr>
-        <w:t xml:space="preserve"> </w:t>
-      </w:r>
-      <w:r>
-        <w:rPr>
-          <w:rStyle w:val="style-scope"/>
-        </w:rPr>
-        <w:t>International Business Machines Corporation</w:t>
-      </w:r>
-      <w:r>
-        <w:rPr>
-          <w:rStyle w:val="bullet-before"/>
-          <w:rFonts w:eastAsiaTheme="majorEastAsia"/>
-        </w:rPr>
-        <w:t xml:space="preserve">, </w:t>
-      </w:r>
-      <w:r>
-        <w:t>Priority 2019-</w:t>
-      </w:r>
-      <w:r>
-        <w:t>05</w:t>
-      </w:r>
-      <w:r>
-        <w:t>-13 • Filed 2019-05-13 • Published 2020-09-24.</w:t>
-      </w:r>
-    </w:p>
-    <w:p>
-      <w:pPr>
-        <w:pStyle w:val="ListParagraph"/>
-        <w:numPr>
-          <w:ilvl w:val="0"/>
-          <w:numId w:val="5"/>
-        </w:numPr>
-        <w:spacing w:after="120"/>
-        <w:contextualSpacing w:val="0"/>
-      </w:pPr>
-      <w:r>
-        <w:t xml:space="preserve">US </w:t>
-      </w:r>
-      <w:hyperlink r:id="rId12" w:history="1">
-        <w:r>
-          <w:rPr>
-            <w:color w:val="0000FF"/>
-            <w:u w:val="single"/>
-          </w:rPr>
-          <w:t>P201901423</w:t>
-        </w:r>
-      </w:hyperlink>
-      <w:r>
-        <w:t xml:space="preserve"> “</w:t>
-      </w:r>
-      <w:r>
-        <w:t>Domain-Specific Language (DSL) with internalized metadata for authenticated formatting and processing of message content</w:t>
-      </w:r>
-      <w:r>
-        <w:t xml:space="preserve">”, </w:t>
-      </w:r>
-      <w:r>
-        <w:rPr>
-          <w:rStyle w:val="style-scope"/>
-        </w:rPr>
-        <w:t xml:space="preserve">Slobodan R. </w:t>
-      </w:r>
-      <w:proofErr w:type="spellStart"/>
-      <w:r>
-        <w:rPr>
-          <w:rStyle w:val="style-scope"/>
-        </w:rPr>
-        <w:t>Sipcic</w:t>
-      </w:r>
-      <w:proofErr w:type="spellEnd"/>
-      <w:r>
-        <w:rPr>
-          <w:rStyle w:val="bullet-before"/>
-          <w:rFonts w:eastAsiaTheme="majorEastAsia"/>
-        </w:rPr>
-        <w:t xml:space="preserve"> </w:t>
-      </w:r>
-      <w:r>
-        <w:rPr>
-          <w:rStyle w:val="style-scope"/>
-        </w:rPr>
-        <w:t>International Business Machines Corporation</w:t>
-      </w:r>
-      <w:r>
-        <w:rPr>
-          <w:rStyle w:val="bullet-before"/>
-          <w:rFonts w:eastAsiaTheme="majorEastAsia"/>
-        </w:rPr>
-        <w:t xml:space="preserve">, </w:t>
-      </w:r>
-      <w:r>
-        <w:t>Priority 2019-02-20 • Filed 2019-02-20 • Published 2020-09-29.</w:t>
-      </w:r>
-    </w:p>
     <w:p>
       <w:pPr>
         <w:pStyle w:val="ListParagraph"/>
@@ -1299,7 +1094,309 @@
         <w:spacing w:after="120"/>
         <w:contextualSpacing w:val="0"/>
       </w:pPr>
-      <w:hyperlink r:id="rId13" w:history="1">
+      <w:hyperlink r:id="rId9" w:history="1">
+        <w:r>
+          <w:rPr>
+            <w:rStyle w:val="Hyperlink"/>
+            <w:rFonts w:eastAsiaTheme="majorEastAsia"/>
+            <w:color w:val="0000FF"/>
+          </w:rPr>
+          <w:t>P20210</w:t>
+        </w:r>
+        <w:r>
+          <w:rPr>
+            <w:rStyle w:val="Hyperlink"/>
+            <w:rFonts w:eastAsiaTheme="majorEastAsia"/>
+            <w:color w:val="0000FF"/>
+          </w:rPr>
+          <w:t>0</w:t>
+        </w:r>
+        <w:r>
+          <w:rPr>
+            <w:rStyle w:val="Hyperlink"/>
+            <w:rFonts w:eastAsiaTheme="majorEastAsia"/>
+            <w:color w:val="0000FF"/>
+          </w:rPr>
+          <w:t>637</w:t>
+        </w:r>
+      </w:hyperlink>
+      <w:r>
+        <w:rPr>
+          <w:color w:val="0000FF"/>
+        </w:rPr>
+        <w:t xml:space="preserve"> </w:t>
+      </w:r>
+      <w:r>
+        <w:t>“</w:t>
+      </w:r>
+      <w:r>
+        <w:t>Efficient Targeted cleaning strategy to reduce germ exposure in public areas.</w:t>
+      </w:r>
+      <w:r>
+        <w:t xml:space="preserve">”, Slobodan R. </w:t>
+      </w:r>
+      <w:proofErr w:type="spellStart"/>
+      <w:r>
+        <w:t>Sipcic</w:t>
+      </w:r>
+      <w:proofErr w:type="spellEnd"/>
+      <w:r>
+        <w:t xml:space="preserve"> International Business Machines Corporation</w:t>
+      </w:r>
+      <w:r>
+        <w:t xml:space="preserve"> </w:t>
+      </w:r>
+      <w:r>
+        <w:t>• Filed 2021-03-08• Publish 2021-04-10.</w:t>
+      </w:r>
+    </w:p>
+    <w:p>
+      <w:pPr>
+        <w:pStyle w:val="ListParagraph"/>
+        <w:numPr>
+          <w:ilvl w:val="0"/>
+          <w:numId w:val="5"/>
+        </w:numPr>
+        <w:spacing w:after="120"/>
+        <w:contextualSpacing w:val="0"/>
+      </w:pPr>
+      <w:r>
+        <w:rPr>
+          <w:color w:val="0000FF"/>
+        </w:rPr>
+        <w:fldChar w:fldCharType="begin"/>
+      </w:r>
+      <w:r>
+        <w:rPr>
+          <w:color w:val="0000FF"/>
+        </w:rPr>
+        <w:instrText>HYPERLINK "https://ibm.anaqua.com/anaqua/Survey/Survey.aspx?SurveyAnswerGroupId=95667229"</w:instrText>
+      </w:r>
+      <w:r>
+        <w:rPr>
+          <w:color w:val="0000FF"/>
+        </w:rPr>
+      </w:r>
+      <w:r>
+        <w:rPr>
+          <w:color w:val="0000FF"/>
+        </w:rPr>
+        <w:fldChar w:fldCharType="separate"/>
+      </w:r>
+      <w:r>
+        <w:rPr>
+          <w:rStyle w:val="Hyperlink"/>
+          <w:color w:val="0000FF"/>
+        </w:rPr>
+        <w:t>P</w:t>
+      </w:r>
+      <w:r>
+        <w:rPr>
+          <w:rStyle w:val="Hyperlink"/>
+          <w:color w:val="0000FF"/>
+        </w:rPr>
+        <w:t>2</w:t>
+      </w:r>
+      <w:r>
+        <w:rPr>
+          <w:rStyle w:val="Hyperlink"/>
+          <w:color w:val="0000FF"/>
+        </w:rPr>
+        <w:t>0190</w:t>
+      </w:r>
+      <w:r>
+        <w:rPr>
+          <w:rStyle w:val="Hyperlink"/>
+          <w:color w:val="0000FF"/>
+        </w:rPr>
+        <w:t>4</w:t>
+      </w:r>
+      <w:r>
+        <w:rPr>
+          <w:rStyle w:val="Hyperlink"/>
+          <w:color w:val="0000FF"/>
+        </w:rPr>
+        <w:t>184</w:t>
+      </w:r>
+      <w:r>
+        <w:rPr>
+          <w:rStyle w:val="Hyperlink"/>
+          <w:color w:val="0000FF"/>
+        </w:rPr>
+        <w:fldChar w:fldCharType="end"/>
+      </w:r>
+      <w:r>
+        <w:t xml:space="preserve"> “</w:t>
+      </w:r>
+      <w:r>
+        <w:t xml:space="preserve">Method and Process for Message based </w:t>
+      </w:r>
+      <w:proofErr w:type="spellStart"/>
+      <w:r>
+        <w:t>RESTFull</w:t>
+      </w:r>
+      <w:proofErr w:type="spellEnd"/>
+      <w:r>
+        <w:t xml:space="preserve"> Services Aggregation in Distributed Systems</w:t>
+      </w:r>
+      <w:r>
+        <w:t xml:space="preserve">”, </w:t>
+      </w:r>
+      <w:r>
+        <w:rPr>
+          <w:rStyle w:val="style-scope"/>
+        </w:rPr>
+        <w:t xml:space="preserve">Slobodan R. </w:t>
+      </w:r>
+      <w:proofErr w:type="spellStart"/>
+      <w:r>
+        <w:rPr>
+          <w:rStyle w:val="style-scope"/>
+        </w:rPr>
+        <w:t>Sipcic</w:t>
+      </w:r>
+      <w:proofErr w:type="spellEnd"/>
+      <w:r>
+        <w:rPr>
+          <w:rStyle w:val="bullet-before"/>
+          <w:rFonts w:eastAsiaTheme="majorEastAsia"/>
+        </w:rPr>
+        <w:t xml:space="preserve"> </w:t>
+      </w:r>
+      <w:r>
+        <w:rPr>
+          <w:rStyle w:val="style-scope"/>
+        </w:rPr>
+        <w:t>International Business Machines Corporation</w:t>
+      </w:r>
+      <w:r>
+        <w:rPr>
+          <w:rStyle w:val="bullet-before"/>
+          <w:rFonts w:eastAsiaTheme="majorEastAsia"/>
+        </w:rPr>
+        <w:t xml:space="preserve"> </w:t>
+      </w:r>
+      <w:r>
+        <w:t>• Filed 2019-05-13 • Published 2020-07-10.</w:t>
+      </w:r>
+    </w:p>
+    <w:p>
+      <w:pPr>
+        <w:pStyle w:val="ListParagraph"/>
+        <w:numPr>
+          <w:ilvl w:val="0"/>
+          <w:numId w:val="5"/>
+        </w:numPr>
+        <w:snapToGrid w:val="0"/>
+        <w:spacing w:after="120"/>
+        <w:contextualSpacing w:val="0"/>
+      </w:pPr>
+      <w:hyperlink r:id="rId10" w:history="1">
+        <w:r>
+          <w:rPr>
+            <w:color w:val="0000FF"/>
+            <w:u w:val="single"/>
+          </w:rPr>
+          <w:t>P201904185</w:t>
+        </w:r>
+      </w:hyperlink>
+      <w:r>
+        <w:t xml:space="preserve"> “</w:t>
+      </w:r>
+      <w:r>
+        <w:t>Assistive Method for Follow-up and Future Presentations</w:t>
+      </w:r>
+      <w:r>
+        <w:t xml:space="preserve">’, </w:t>
+      </w:r>
+      <w:r>
+        <w:rPr>
+          <w:rStyle w:val="style-scope"/>
+        </w:rPr>
+        <w:t xml:space="preserve">Slobodan </w:t>
+      </w:r>
+      <w:proofErr w:type="spellStart"/>
+      <w:r>
+        <w:rPr>
+          <w:rStyle w:val="style-scope"/>
+        </w:rPr>
+        <w:t>Sipcic</w:t>
+      </w:r>
+      <w:proofErr w:type="spellEnd"/>
+      <w:r>
+        <w:rPr>
+          <w:rStyle w:val="bullet-before"/>
+          <w:rFonts w:eastAsiaTheme="majorEastAsia"/>
+        </w:rPr>
+        <w:t xml:space="preserve"> </w:t>
+      </w:r>
+      <w:r>
+        <w:rPr>
+          <w:rStyle w:val="style-scope"/>
+        </w:rPr>
+        <w:t xml:space="preserve">International Business </w:t>
+      </w:r>
+      <w:r>
+        <w:t>Machines Corporation</w:t>
+      </w:r>
+      <w:r>
+        <w:rPr>
+          <w:rStyle w:val="bullet-before"/>
+          <w:rFonts w:eastAsiaTheme="majorEastAsia"/>
+        </w:rPr>
+        <w:t xml:space="preserve"> </w:t>
+      </w:r>
+      <w:r>
+        <w:t>• Filed 2019-05-13 • Publish 2021-01-05.</w:t>
+      </w:r>
+    </w:p>
+    <w:p>
+      <w:pPr>
+        <w:pStyle w:val="ListParagraph"/>
+        <w:numPr>
+          <w:ilvl w:val="0"/>
+          <w:numId w:val="5"/>
+        </w:numPr>
+        <w:snapToGrid w:val="0"/>
+        <w:spacing w:after="120"/>
+        <w:contextualSpacing w:val="0"/>
+      </w:pPr>
+      <w:hyperlink r:id="rId11" w:history="1">
+        <w:r>
+          <w:rPr>
+            <w:color w:val="0000FF"/>
+            <w:u w:val="single"/>
+          </w:rPr>
+          <w:t>P202003094</w:t>
+        </w:r>
+      </w:hyperlink>
+      <w:r>
+        <w:t xml:space="preserve"> “Cognitive coordination between trusted people for resources optimization”, Slobodan R. </w:t>
+      </w:r>
+      <w:proofErr w:type="spellStart"/>
+      <w:r>
+        <w:t>Sipcic</w:t>
+      </w:r>
+      <w:proofErr w:type="spellEnd"/>
+      <w:r>
+        <w:t xml:space="preserve"> International Business Machines Corporation • Filed 2020-04-08 • Publish 2020-11-20. - Record ID # 96088773</w:t>
+      </w:r>
+      <w:r>
+        <w:t xml:space="preserve"> Publication date: 2021-02-15</w:t>
+      </w:r>
+    </w:p>
+    <w:p>
+      <w:pPr>
+        <w:pStyle w:val="ListParagraph"/>
+        <w:numPr>
+          <w:ilvl w:val="0"/>
+          <w:numId w:val="5"/>
+        </w:numPr>
+        <w:snapToGrid w:val="0"/>
+        <w:spacing w:after="120"/>
+        <w:contextualSpacing w:val="0"/>
+      </w:pPr>
+      <w:hyperlink r:id="rId12" w:history="1">
         <w:r>
           <w:rPr>
             <w:color w:val="0000FF"/>
@@ -1323,7 +1420,174 @@
       </w:r>
       <w:proofErr w:type="spellEnd"/>
       <w:r>
-        <w:t xml:space="preserve"> International Business Machines Corporation, Priority 2020-04-02 • Filed 2020-04-02 • Published 2020-11-13.</w:t>
+        <w:t xml:space="preserve"> International Business Machines Corporation</w:t>
+      </w:r>
+      <w:r>
+        <w:t xml:space="preserve"> </w:t>
+      </w:r>
+      <w:r>
+        <w:t>• Filed 2020-04-02 • Published 2020-11-13.</w:t>
+      </w:r>
+    </w:p>
+    <w:p>
+      <w:pPr>
+        <w:pStyle w:val="ListParagraph"/>
+        <w:numPr>
+          <w:ilvl w:val="0"/>
+          <w:numId w:val="5"/>
+        </w:numPr>
+        <w:spacing w:after="120"/>
+        <w:contextualSpacing w:val="0"/>
+      </w:pPr>
+      <w:r>
+        <w:fldChar w:fldCharType="begin"/>
+      </w:r>
+      <w:r>
+        <w:instrText xml:space="preserve"> HYPERLINK "https://ibm.anaqua.com/anaqua/Survey/Survey.aspx?SurveyAnswerGroupId=95334207" </w:instrText>
+      </w:r>
+      <w:r>
+        <w:fldChar w:fldCharType="separate"/>
+      </w:r>
+      <w:r>
+        <w:rPr>
+          <w:color w:val="0000FF"/>
+          <w:u w:val="single"/>
+        </w:rPr>
+        <w:t>P201901423</w:t>
+      </w:r>
+      <w:r>
+        <w:rPr>
+          <w:color w:val="0000FF"/>
+          <w:u w:val="single"/>
+        </w:rPr>
+        <w:fldChar w:fldCharType="end"/>
+      </w:r>
+      <w:r>
+        <w:t xml:space="preserve"> “</w:t>
+      </w:r>
+      <w:r>
+        <w:t>Domain-Specific Language (DSL) with internalized metadata for authenticated formatting and processing of message content</w:t>
+      </w:r>
+      <w:r>
+        <w:t xml:space="preserve">”, </w:t>
+      </w:r>
+      <w:r>
+        <w:rPr>
+          <w:rStyle w:val="style-scope"/>
+        </w:rPr>
+        <w:t xml:space="preserve">Slobodan R. </w:t>
+      </w:r>
+      <w:proofErr w:type="spellStart"/>
+      <w:r>
+        <w:rPr>
+          <w:rStyle w:val="style-scope"/>
+        </w:rPr>
+        <w:t>Sipcic</w:t>
+      </w:r>
+      <w:proofErr w:type="spellEnd"/>
+      <w:r>
+        <w:rPr>
+          <w:rStyle w:val="bullet-before"/>
+          <w:rFonts w:eastAsiaTheme="majorEastAsia"/>
+        </w:rPr>
+        <w:t xml:space="preserve"> </w:t>
+      </w:r>
+      <w:r>
+        <w:rPr>
+          <w:rStyle w:val="style-scope"/>
+        </w:rPr>
+        <w:t>International Business Machines Corporation</w:t>
+      </w:r>
+      <w:r>
+        <w:rPr>
+          <w:rStyle w:val="bullet-before"/>
+          <w:rFonts w:eastAsiaTheme="majorEastAsia"/>
+        </w:rPr>
+        <w:t xml:space="preserve"> </w:t>
+      </w:r>
+      <w:r>
+        <w:t>• Filed 2019-02-20 • Published 2020-09-29.</w:t>
+      </w:r>
+    </w:p>
+    <w:p>
+      <w:pPr>
+        <w:pStyle w:val="ListParagraph"/>
+        <w:numPr>
+          <w:ilvl w:val="0"/>
+          <w:numId w:val="5"/>
+        </w:numPr>
+        <w:spacing w:after="120"/>
+        <w:contextualSpacing w:val="0"/>
+      </w:pPr>
+      <w:r>
+        <w:lastRenderedPageBreak/>
+        <w:fldChar w:fldCharType="begin"/>
+      </w:r>
+      <w:r>
+        <w:instrText xml:space="preserve"> HYPERLINK "https://ibm.anaqua.com/anaqua/Survey/Survey.aspx?SurveyAnswerGroupId=95667073" </w:instrText>
+      </w:r>
+      <w:r>
+        <w:fldChar w:fldCharType="separate"/>
+      </w:r>
+      <w:r>
+        <w:rPr>
+          <w:color w:val="0000FF"/>
+          <w:u w:val="single"/>
+        </w:rPr>
+        <w:t>P201904186</w:t>
+      </w:r>
+      <w:r>
+        <w:rPr>
+          <w:color w:val="0000FF"/>
+          <w:u w:val="single"/>
+        </w:rPr>
+        <w:fldChar w:fldCharType="end"/>
+      </w:r>
+      <w:r>
+        <w:t xml:space="preserve"> “</w:t>
+      </w:r>
+      <w:r>
+        <w:t>Dynamic On-Demand Crowd-Based Break-Time Scheduling for Objective Maximization</w:t>
+      </w:r>
+      <w:r>
+        <w:t xml:space="preserve">”, </w:t>
+      </w:r>
+      <w:r>
+        <w:rPr>
+          <w:rStyle w:val="style-scope"/>
+        </w:rPr>
+        <w:t xml:space="preserve">Slobodan R. </w:t>
+      </w:r>
+      <w:proofErr w:type="spellStart"/>
+      <w:r>
+        <w:rPr>
+          <w:rStyle w:val="style-scope"/>
+        </w:rPr>
+        <w:t>Sipcic</w:t>
+      </w:r>
+      <w:proofErr w:type="spellEnd"/>
+      <w:r>
+        <w:rPr>
+          <w:rStyle w:val="bullet-before"/>
+          <w:rFonts w:eastAsiaTheme="majorEastAsia"/>
+        </w:rPr>
+        <w:t xml:space="preserve"> </w:t>
+      </w:r>
+      <w:r>
+        <w:rPr>
+          <w:rStyle w:val="style-scope"/>
+        </w:rPr>
+        <w:t>International Business Machines Corporation</w:t>
+      </w:r>
+      <w:r>
+        <w:rPr>
+          <w:rStyle w:val="bullet-before"/>
+          <w:rFonts w:eastAsiaTheme="majorEastAsia"/>
+        </w:rPr>
+        <w:t xml:space="preserve"> </w:t>
+      </w:r>
+      <w:r>
+        <w:t>• Filed 2019-05-13 • Published 2020-09-24.</w:t>
       </w:r>
     </w:p>
     <w:p>
@@ -1337,75 +1601,107 @@
         <w:spacing w:after="120"/>
         <w:contextualSpacing w:val="0"/>
       </w:pPr>
-      <w:hyperlink r:id="rId14" w:history="1">
-        <w:r>
-          <w:rPr>
-            <w:color w:val="0000FF"/>
-            <w:u w:val="single"/>
-          </w:rPr>
-          <w:t>P2020</w:t>
-        </w:r>
-        <w:r>
-          <w:rPr>
-            <w:color w:val="0000FF"/>
-            <w:u w:val="single"/>
-          </w:rPr>
-          <w:t>0</w:t>
-        </w:r>
-        <w:r>
-          <w:rPr>
-            <w:color w:val="0000FF"/>
-            <w:u w:val="single"/>
-          </w:rPr>
-          <w:t>3</w:t>
-        </w:r>
-        <w:r>
-          <w:rPr>
-            <w:color w:val="0000FF"/>
-            <w:u w:val="single"/>
-          </w:rPr>
-          <w:t>094</w:t>
-        </w:r>
-      </w:hyperlink>
-      <w:r>
-        <w:t xml:space="preserve"> “</w:t>
-      </w:r>
-      <w:r>
-        <w:t>Cognitive coordination between trusted people for resources optimization</w:t>
-      </w:r>
-      <w:r>
-        <w:t xml:space="preserve">”, Slobodan R. </w:t>
+      <w:r>
+        <w:rPr>
+          <w:color w:val="0000FF"/>
+        </w:rPr>
+        <w:fldChar w:fldCharType="begin"/>
+      </w:r>
+      <w:r>
+        <w:rPr>
+          <w:color w:val="0000FF"/>
+        </w:rPr>
+        <w:instrText xml:space="preserve"> HYPERLINK "https://patents.justia.com/patent/20200076777" </w:instrText>
+      </w:r>
+      <w:r>
+        <w:rPr>
+          <w:color w:val="0000FF"/>
+        </w:rPr>
+      </w:r>
+      <w:r>
+        <w:rPr>
+          <w:color w:val="0000FF"/>
+        </w:rPr>
+        <w:fldChar w:fldCharType="separate"/>
+      </w:r>
+      <w:r>
+        <w:rPr>
+          <w:rStyle w:val="Hyperlink"/>
+          <w:color w:val="0000FF"/>
+        </w:rPr>
+        <w:t>P2</w:t>
+      </w:r>
+      <w:r>
+        <w:rPr>
+          <w:rStyle w:val="Hyperlink"/>
+          <w:color w:val="0000FF"/>
+        </w:rPr>
+        <w:t>0</w:t>
+      </w:r>
+      <w:r>
+        <w:rPr>
+          <w:rStyle w:val="Hyperlink"/>
+          <w:color w:val="0000FF"/>
+        </w:rPr>
+        <w:t>200076777</w:t>
+      </w:r>
+      <w:r>
+        <w:rPr>
+          <w:color w:val="0000FF"/>
+        </w:rPr>
+        <w:fldChar w:fldCharType="end"/>
+      </w:r>
+      <w:r>
+        <w:rPr>
+          <w:color w:val="0000FF"/>
+        </w:rPr>
+        <w:t xml:space="preserve"> </w:t>
+      </w:r>
+      <w:r>
+        <w:t xml:space="preserve">“Encrypted data according to a schema”, </w:t>
+      </w:r>
+      <w:r>
+        <w:rPr>
+          <w:rStyle w:val="style-scope"/>
+        </w:rPr>
+        <w:t xml:space="preserve">Slobodan R. </w:t>
       </w:r>
       <w:proofErr w:type="spellStart"/>
       <w:r>
+        <w:rPr>
+          <w:rStyle w:val="style-scope"/>
+        </w:rPr>
         <w:t>Sipcic</w:t>
       </w:r>
       <w:proofErr w:type="spellEnd"/>
       <w:r>
-        <w:t xml:space="preserve"> International Business Machines Corporation, Priority 2020-040-08.</w:t>
-      </w:r>
-      <w:r>
+        <w:rPr>
+          <w:rStyle w:val="bullet-before"/>
+          <w:rFonts w:eastAsiaTheme="majorEastAsia"/>
+        </w:rPr>
         <w:t xml:space="preserve"> </w:t>
       </w:r>
       <w:r>
-        <w:t>• Filed 2020-04-0</w:t>
-      </w:r>
-      <w:r>
-        <w:t>8</w:t>
-      </w:r>
-      <w:r>
-        <w:t xml:space="preserve"> • Published 2020-11-</w:t>
-      </w:r>
-      <w:r>
-        <w:t>20</w:t>
-      </w:r>
-      <w:r>
-        <w:t>.</w:t>
+        <w:rPr>
+          <w:rStyle w:val="style-scope"/>
+        </w:rPr>
+        <w:t>International Business Machines Corporation</w:t>
+      </w:r>
+      <w:r>
+        <w:rPr>
+          <w:rStyle w:val="bullet-before"/>
+          <w:rFonts w:eastAsiaTheme="majorEastAsia"/>
+        </w:rPr>
+        <w:t xml:space="preserve"> </w:t>
+      </w:r>
+      <w:r>
+        <w:t>• Filed 2018-08-29 • Published 2020-03-05</w:t>
       </w:r>
     </w:p>
     <w:p>
       <w:pPr>
         <w:pStyle w:val="ListParagraph"/>
+        <w:snapToGrid w:val="0"/>
         <w:spacing w:after="120"/>
         <w:contextualSpacing w:val="0"/>
       </w:pPr>
@@ -1418,7 +1714,7 @@
           <w:bCs/>
         </w:rPr>
       </w:pPr>
-      <w:bookmarkStart w:id="3" w:name="_Toc56415304"/>
+      <w:bookmarkStart w:id="3" w:name="_Toc68373958"/>
       <w:r>
         <w:rPr>
           <w:b/>
@@ -1440,11 +1736,100 @@
         <w:spacing w:after="120"/>
         <w:contextualSpacing w:val="0"/>
       </w:pPr>
+      <w:hyperlink r:id="rId13" w:history="1">
+        <w:r>
+          <w:rPr>
+            <w:color w:val="0000FF"/>
+            <w:u w:val="single"/>
+          </w:rPr>
+          <w:t>P202003095</w:t>
+        </w:r>
+      </w:hyperlink>
+      <w:r>
+        <w:t xml:space="preserve"> “</w:t>
+      </w:r>
+      <w:r>
+        <w:t>Method to profile virtual conference participants to enhance meeting interactions</w:t>
+      </w:r>
+      <w:r>
+        <w:t xml:space="preserve">”, Slobodan </w:t>
+      </w:r>
+      <w:proofErr w:type="spellStart"/>
+      <w:r>
+        <w:t>Sipcic</w:t>
+      </w:r>
+      <w:proofErr w:type="spellEnd"/>
+      <w:r>
+        <w:t xml:space="preserve"> International Business Machines Corporation</w:t>
+      </w:r>
+      <w:r>
+        <w:t xml:space="preserve"> </w:t>
+      </w:r>
+      <w:r>
+        <w:t>• Filed 2021-05-09</w:t>
+      </w:r>
+    </w:p>
+    <w:p>
+      <w:pPr>
+        <w:pStyle w:val="ListParagraph"/>
+        <w:numPr>
+          <w:ilvl w:val="0"/>
+          <w:numId w:val="6"/>
+        </w:numPr>
+        <w:snapToGrid w:val="0"/>
+        <w:spacing w:after="120"/>
+        <w:contextualSpacing w:val="0"/>
+      </w:pPr>
+      <w:hyperlink r:id="rId14" w:history="1">
+        <w:r>
+          <w:rPr>
+            <w:color w:val="0000FF"/>
+            <w:u w:val="single"/>
+          </w:rPr>
+          <w:t>P202002804</w:t>
+        </w:r>
+      </w:hyperlink>
+      <w:r>
+        <w:t xml:space="preserve"> “</w:t>
+      </w:r>
+      <w:r>
+        <w:t>Digital twin objects for product packaging compatibility</w:t>
+      </w:r>
+      <w:r>
+        <w:t xml:space="preserve">”, Slobodan </w:t>
+      </w:r>
+      <w:proofErr w:type="spellStart"/>
+      <w:r>
+        <w:t>Sipcic</w:t>
+      </w:r>
+      <w:proofErr w:type="spellEnd"/>
+      <w:r>
+        <w:t xml:space="preserve"> International Business Machines Corporation</w:t>
+      </w:r>
+      <w:r>
+        <w:t xml:space="preserve"> </w:t>
+      </w:r>
+      <w:r>
+        <w:t>• Filed 2021-04-14</w:t>
+      </w:r>
+    </w:p>
+    <w:p>
+      <w:pPr>
+        <w:pStyle w:val="ListParagraph"/>
+        <w:numPr>
+          <w:ilvl w:val="0"/>
+          <w:numId w:val="6"/>
+        </w:numPr>
+        <w:snapToGrid w:val="0"/>
+        <w:spacing w:after="120"/>
+        <w:contextualSpacing w:val="0"/>
+      </w:pPr>
       <w:hyperlink r:id="rId15" w:history="1">
         <w:r>
           <w:rPr>
             <w:rStyle w:val="Hyperlink"/>
             <w:rFonts w:eastAsiaTheme="majorEastAsia"/>
+            <w:color w:val="0000FF"/>
           </w:rPr>
           <w:t>P201904927</w:t>
         </w:r>
@@ -1487,10 +1872,10 @@
           <w:rStyle w:val="bullet-before"/>
           <w:rFonts w:eastAsiaTheme="majorEastAsia"/>
         </w:rPr>
-        <w:t xml:space="preserve">, </w:t>
-      </w:r>
-      <w:r>
-        <w:t>Priority 2019-06-06 • Filed 2019-06-06</w:t>
+        <w:t xml:space="preserve"> </w:t>
+      </w:r>
+      <w:r>
+        <w:t>• Filed 2019-06-06</w:t>
       </w:r>
     </w:p>
     <w:p>
@@ -1557,10 +1942,10 @@
           <w:rStyle w:val="bullet-before"/>
           <w:rFonts w:eastAsiaTheme="majorEastAsia"/>
         </w:rPr>
-        <w:t xml:space="preserve">, </w:t>
-      </w:r>
-      <w:r>
-        <w:t>Priority 2018-07-20 • Filed 2018-07-20</w:t>
+        <w:t xml:space="preserve"> </w:t>
+      </w:r>
+      <w:r>
+        <w:t>• Filed 2018-07-20</w:t>
       </w:r>
     </w:p>
     <w:p>
@@ -1590,7 +1975,13 @@
         <w:t>AVRO Encrypted Field to Preserve original format for commercial use</w:t>
       </w:r>
       <w:r>
-        <w:t>”, Priority 2018-06-22 • Filed 2018-06-22</w:t>
+        <w:t>”</w:t>
+      </w:r>
+      <w:r>
+        <w:t xml:space="preserve"> </w:t>
+      </w:r>
+      <w:r>
+        <w:t>• Filed 2018-06-22</w:t>
       </w:r>
     </w:p>
     <w:p>
@@ -1610,21 +2001,7 @@
             <w:color w:val="0000FF"/>
             <w:u w:val="single"/>
           </w:rPr>
-          <w:t>P2018</w:t>
-        </w:r>
-        <w:r>
-          <w:rPr>
-            <w:color w:val="0000FF"/>
-            <w:u w:val="single"/>
-          </w:rPr>
-          <w:t>0</w:t>
-        </w:r>
-        <w:r>
-          <w:rPr>
-            <w:color w:val="0000FF"/>
-            <w:u w:val="single"/>
-          </w:rPr>
-          <w:t>9213</w:t>
+          <w:t>P201809213</w:t>
         </w:r>
       </w:hyperlink>
       <w:r>
@@ -1667,17 +2044,17 @@
         <w:t>Machines Corporation</w:t>
       </w:r>
       <w:r>
-        <w:rPr>
-          <w:rStyle w:val="bullet-before"/>
-          <w:rFonts w:eastAsiaTheme="majorEastAsia"/>
-        </w:rPr>
-        <w:t xml:space="preserve">, </w:t>
-      </w:r>
-      <w:r>
-        <w:t>Priority 2018-10-20 • Filed 2018-10-28</w:t>
+        <w:t xml:space="preserve"> • Filed 2018-10-28</w:t>
       </w:r>
     </w:p>
-    <w:p/>
+    <w:p>
+      <w:pPr>
+        <w:pStyle w:val="ListParagraph"/>
+        <w:snapToGrid w:val="0"/>
+        <w:spacing w:after="120"/>
+        <w:contextualSpacing w:val="0"/>
+      </w:pPr>
+    </w:p>
     <w:p>
       <w:pPr>
         <w:pStyle w:val="Heading2"/>
@@ -1686,7 +2063,7 @@
           <w:bCs/>
         </w:rPr>
       </w:pPr>
-      <w:bookmarkStart w:id="4" w:name="_Toc56415305"/>
+      <w:bookmarkStart w:id="4" w:name="_Toc68373959"/>
       <w:r>
         <w:rPr>
           <w:b/>
@@ -1714,189 +2091,28 @@
             <w:color w:val="0000FF"/>
             <w:u w:val="single"/>
           </w:rPr>
-          <w:t>P201904185</w:t>
-        </w:r>
-      </w:hyperlink>
-      <w:r>
-        <w:t xml:space="preserve"> “</w:t>
-      </w:r>
-      <w:r>
-        <w:t>Assistive Method for Follow-up and Future Presentations</w:t>
-      </w:r>
-      <w:r>
-        <w:t xml:space="preserve">’, </w:t>
-      </w:r>
-      <w:r>
-        <w:rPr>
-          <w:rStyle w:val="style-scope"/>
-        </w:rPr>
-        <w:t xml:space="preserve">Slobodan </w:t>
-      </w:r>
-      <w:proofErr w:type="spellStart"/>
-      <w:r>
-        <w:rPr>
-          <w:rStyle w:val="style-scope"/>
-        </w:rPr>
-        <w:t>Sipcic</w:t>
-      </w:r>
-      <w:proofErr w:type="spellEnd"/>
-      <w:r>
-        <w:rPr>
-          <w:rStyle w:val="bullet-before"/>
-          <w:rFonts w:eastAsiaTheme="majorEastAsia"/>
-        </w:rPr>
-        <w:t xml:space="preserve"> </w:t>
-      </w:r>
-      <w:r>
-        <w:rPr>
-          <w:rStyle w:val="style-scope"/>
-        </w:rPr>
-        <w:t xml:space="preserve">International Business </w:t>
-      </w:r>
-      <w:r>
-        <w:t>Machines Corporation</w:t>
-      </w:r>
-      <w:r>
-        <w:rPr>
-          <w:rStyle w:val="bullet-before"/>
-          <w:rFonts w:eastAsiaTheme="majorEastAsia"/>
-        </w:rPr>
-        <w:t xml:space="preserve">, </w:t>
-      </w:r>
-      <w:r>
-        <w:t>Priority 201</w:t>
-      </w:r>
-      <w:r>
-        <w:t>9</w:t>
-      </w:r>
-      <w:r>
-        <w:t>-</w:t>
-      </w:r>
-      <w:r>
-        <w:t>05</w:t>
-      </w:r>
-      <w:r>
-        <w:t>-</w:t>
-      </w:r>
-      <w:r>
-        <w:t>13</w:t>
-      </w:r>
-    </w:p>
-    <w:p>
-      <w:pPr>
-        <w:pStyle w:val="ListParagraph"/>
-        <w:numPr>
-          <w:ilvl w:val="0"/>
-          <w:numId w:val="8"/>
-        </w:numPr>
-        <w:snapToGrid w:val="0"/>
-        <w:spacing w:after="120"/>
-        <w:contextualSpacing w:val="0"/>
-      </w:pPr>
-      <w:hyperlink r:id="rId20" w:history="1">
-        <w:r>
-          <w:rPr>
-            <w:color w:val="0000FF"/>
-            <w:u w:val="single"/>
-          </w:rPr>
-          <w:t>P202002733</w:t>
-        </w:r>
-      </w:hyperlink>
-      <w:r>
-        <w:t xml:space="preserve"> “</w:t>
-      </w:r>
-      <w:r>
-        <w:t>Method for Network Bandwidth Conservation during Video Conferencing</w:t>
-      </w:r>
-      <w:r>
-        <w:t xml:space="preserve">”, Slobodan </w:t>
-      </w:r>
-      <w:proofErr w:type="spellStart"/>
-      <w:r>
-        <w:t>Sipcic</w:t>
-      </w:r>
-      <w:proofErr w:type="spellEnd"/>
-      <w:r>
-        <w:t xml:space="preserve"> International Business Machines Corporation, Priority 2020-03-31.</w:t>
-      </w:r>
-    </w:p>
-    <w:p>
-      <w:pPr>
-        <w:pStyle w:val="ListParagraph"/>
-        <w:numPr>
-          <w:ilvl w:val="0"/>
-          <w:numId w:val="8"/>
-        </w:numPr>
-        <w:snapToGrid w:val="0"/>
-        <w:spacing w:after="120"/>
-        <w:contextualSpacing w:val="0"/>
-      </w:pPr>
-      <w:hyperlink r:id="rId21" w:history="1">
-        <w:r>
-          <w:rPr>
-            <w:color w:val="0000FF"/>
-            <w:u w:val="single"/>
-          </w:rPr>
-          <w:t>P202002804</w:t>
-        </w:r>
-      </w:hyperlink>
-      <w:r>
-        <w:t xml:space="preserve"> “</w:t>
-      </w:r>
-      <w:r>
-        <w:t>Digital twin objects for product packaging compatibility</w:t>
-      </w:r>
-      <w:r>
-        <w:t xml:space="preserve">”, Slobodan </w:t>
-      </w:r>
-      <w:proofErr w:type="spellStart"/>
-      <w:r>
-        <w:t>Sipcic</w:t>
-      </w:r>
-      <w:proofErr w:type="spellEnd"/>
-      <w:r>
-        <w:t xml:space="preserve"> International Business Machines Corporation, Priority 2020-03-31.</w:t>
-      </w:r>
-    </w:p>
-    <w:p>
-      <w:pPr>
-        <w:pStyle w:val="ListParagraph"/>
-        <w:numPr>
-          <w:ilvl w:val="0"/>
-          <w:numId w:val="8"/>
-        </w:numPr>
-        <w:snapToGrid w:val="0"/>
-        <w:spacing w:after="120"/>
-        <w:contextualSpacing w:val="0"/>
-      </w:pPr>
-      <w:hyperlink r:id="rId22" w:history="1">
-        <w:r>
-          <w:rPr>
-            <w:color w:val="0000FF"/>
-            <w:u w:val="single"/>
-          </w:rPr>
-          <w:t>P202003</w:t>
+          <w:t>P20200</w:t>
         </w:r>
         <w:r>
           <w:rPr>
             <w:color w:val="0000FF"/>
             <w:u w:val="single"/>
           </w:rPr>
-          <w:t>0</w:t>
+          <w:t>2</w:t>
         </w:r>
         <w:r>
           <w:rPr>
             <w:color w:val="0000FF"/>
             <w:u w:val="single"/>
           </w:rPr>
-          <w:t>95</w:t>
+          <w:t>733</w:t>
         </w:r>
       </w:hyperlink>
       <w:r>
         <w:t xml:space="preserve"> “</w:t>
       </w:r>
       <w:r>
-        <w:t>Method to profile virtual conference participants to enhance meeting interactions</w:t>
+        <w:t>Method for Network Bandwidth Conservation during Video Conferencing</w:t>
       </w:r>
       <w:r>
         <w:t xml:space="preserve">”, Slobodan </w:t>
@@ -1907,13 +2123,7 @@
       </w:r>
       <w:proofErr w:type="spellEnd"/>
       <w:r>
-        <w:t xml:space="preserve"> International Business Machines Corporation, Priority</w:t>
-      </w:r>
-      <w:r>
-        <w:t xml:space="preserve"> </w:t>
-      </w:r>
-      <w:r>
-        <w:t>2020-04-08.</w:t>
+        <w:t xml:space="preserve"> International Business Machines Corporation, 2020-03-31.</w:t>
       </w:r>
     </w:p>
     <w:p>
@@ -1921,6 +2131,7 @@
         <w:pStyle w:val="ListParagraph"/>
         <w:snapToGrid w:val="0"/>
         <w:spacing w:after="120"/>
+        <w:contextualSpacing w:val="0"/>
       </w:pPr>
     </w:p>
     <w:p>
@@ -1931,22 +2142,164 @@
           <w:bCs/>
         </w:rPr>
       </w:pPr>
-      <w:bookmarkStart w:id="5" w:name="_Toc56415306"/>
+      <w:bookmarkStart w:id="5" w:name="_Toc68373960"/>
       <w:r>
         <w:rPr>
           <w:b/>
           <w:bCs/>
         </w:rPr>
-        <w:t>Awaiting Pre-Ranking</w:t>
+        <w:t xml:space="preserve">Awaiting </w:t>
+      </w:r>
+      <w:r>
+        <w:rPr>
+          <w:b/>
+          <w:bCs/>
+        </w:rPr>
+        <w:t>Pre-Ranking</w:t>
       </w:r>
       <w:bookmarkEnd w:id="5"/>
     </w:p>
+    <w:p/>
     <w:p>
       <w:pPr>
+        <w:pStyle w:val="ListParagraph"/>
+        <w:numPr>
+          <w:ilvl w:val="0"/>
+          <w:numId w:val="11"/>
+        </w:numPr>
         <w:snapToGrid w:val="0"/>
         <w:spacing w:after="120"/>
-      </w:pPr>
+        <w:ind w:hanging="86"/>
+        <w:contextualSpacing w:val="0"/>
+      </w:pPr>
+      <w:hyperlink r:id="rId20" w:history="1">
+        <w:r>
+          <w:rPr>
+            <w:rStyle w:val="Hyperlink"/>
+            <w:color w:val="0000FF"/>
+          </w:rPr>
+          <w:t>P20210</w:t>
+        </w:r>
+        <w:r>
+          <w:rPr>
+            <w:rStyle w:val="Hyperlink"/>
+            <w:color w:val="0000FF"/>
+          </w:rPr>
+          <w:t>3</w:t>
+        </w:r>
+        <w:r>
+          <w:rPr>
+            <w:rStyle w:val="Hyperlink"/>
+            <w:color w:val="0000FF"/>
+          </w:rPr>
+          <w:t>7</w:t>
+        </w:r>
+        <w:r>
+          <w:rPr>
+            <w:rStyle w:val="Hyperlink"/>
+            <w:color w:val="0000FF"/>
+          </w:rPr>
+          <w:t>2</w:t>
+        </w:r>
+        <w:r>
+          <w:rPr>
+            <w:rStyle w:val="Hyperlink"/>
+            <w:color w:val="0000FF"/>
+          </w:rPr>
+          <w:t>2</w:t>
+        </w:r>
+      </w:hyperlink>
+      <w:r>
+        <w:t xml:space="preserve"> “Method and Process for Agile Development/Deployment of Microservices for Cloud and Kubernetes”, </w:t>
+      </w:r>
+      <w:r>
+        <w:t xml:space="preserve">Slobodan </w:t>
+      </w:r>
+      <w:proofErr w:type="spellStart"/>
+      <w:r>
+        <w:t>Sipcic</w:t>
+      </w:r>
+      <w:proofErr w:type="spellEnd"/>
+      <w:r>
+        <w:t xml:space="preserve"> International Business Machines Corporation,</w:t>
+      </w:r>
+      <w:r>
+        <w:t xml:space="preserve"> </w:t>
+      </w:r>
+      <w:r>
+        <w:t>2021-06-29.</w:t>
+      </w:r>
     </w:p>
+    <w:p>
+      <w:pPr>
+        <w:pStyle w:val="ListParagraph"/>
+        <w:numPr>
+          <w:ilvl w:val="0"/>
+          <w:numId w:val="11"/>
+        </w:numPr>
+        <w:snapToGrid w:val="0"/>
+        <w:spacing w:after="120"/>
+        <w:ind w:hanging="90"/>
+      </w:pPr>
+      <w:hyperlink r:id="rId21" w:history="1">
+        <w:r>
+          <w:rPr>
+            <w:rStyle w:val="Hyperlink"/>
+            <w:color w:val="0000FF"/>
+          </w:rPr>
+          <w:t>P202004495</w:t>
+        </w:r>
+      </w:hyperlink>
+      <w:r>
+        <w:t xml:space="preserve"> </w:t>
+      </w:r>
+      <w:r>
+        <w:t xml:space="preserve">“Optimize Phone Alert Settings based on Current Environment”, </w:t>
+      </w:r>
+      <w:r>
+        <w:t xml:space="preserve">Slobodan </w:t>
+      </w:r>
+      <w:proofErr w:type="spellStart"/>
+      <w:r>
+        <w:t>Sipcic</w:t>
+      </w:r>
+      <w:proofErr w:type="spellEnd"/>
+      <w:r>
+        <w:t xml:space="preserve"> International Business Machines Corporation,</w:t>
+      </w:r>
+      <w:r>
+        <w:t xml:space="preserve"> </w:t>
+      </w:r>
+      <w:r>
+        <w:t>2020-04-10.</w:t>
+      </w:r>
+    </w:p>
+    <w:p>
+      <w:pPr>
+        <w:pStyle w:val="ListParagraph"/>
+        <w:snapToGrid w:val="0"/>
+        <w:spacing w:after="120"/>
+      </w:pPr>
+    </w:p>
+    <w:p>
+      <w:pPr>
+        <w:pStyle w:val="Heading2"/>
+        <w:rPr>
+          <w:b/>
+          <w:bCs/>
+        </w:rPr>
+      </w:pPr>
+      <w:bookmarkStart w:id="6" w:name="_Toc68373961"/>
+      <w:r>
+        <w:rPr>
+          <w:b/>
+          <w:bCs/>
+        </w:rPr>
+        <w:t>Closed</w:t>
+      </w:r>
+      <w:bookmarkEnd w:id="6"/>
+    </w:p>
+    <w:p/>
     <w:p>
       <w:pPr>
         <w:pStyle w:val="ListParagraph"/>
@@ -1958,7 +2311,7 @@
         <w:spacing w:after="120"/>
         <w:contextualSpacing w:val="0"/>
       </w:pPr>
-      <w:hyperlink r:id="rId23" w:history="1">
+      <w:hyperlink r:id="rId22" w:history="1">
         <w:r>
           <w:rPr>
             <w:color w:val="0000FF"/>
@@ -1976,22 +2329,109 @@
       <w:r>
         <w:t>”, 2020-04-10.</w:t>
       </w:r>
+      <w:r>
+        <w:t xml:space="preserve"> Closed 2021-02-19.</w:t>
+      </w:r>
     </w:p>
     <w:p>
       <w:pPr>
         <w:pStyle w:val="ListParagraph"/>
+        <w:numPr>
+          <w:ilvl w:val="0"/>
+          <w:numId w:val="9"/>
+        </w:numPr>
         <w:snapToGrid w:val="0"/>
         <w:spacing w:after="120"/>
         <w:contextualSpacing w:val="0"/>
       </w:pPr>
+      <w:hyperlink r:id="rId23" w:history="1">
+        <w:r>
+          <w:rPr>
+            <w:rStyle w:val="Hyperlink"/>
+            <w:rFonts w:eastAsiaTheme="majorEastAsia"/>
+          </w:rPr>
+          <w:t>P202002854</w:t>
+        </w:r>
+      </w:hyperlink>
+      <w:r>
+        <w:t xml:space="preserve"> “</w:t>
+      </w:r>
+      <w:r>
+        <w:t>Smart method to moderate, control and anticipate participant's interventions in virtual conferences</w:t>
+      </w:r>
+      <w:r>
+        <w:t>”, 2020-04-02. Closes</w:t>
+      </w:r>
     </w:p>
     <w:p>
       <w:pPr>
+        <w:pStyle w:val="ListParagraph"/>
+        <w:numPr>
+          <w:ilvl w:val="0"/>
+          <w:numId w:val="9"/>
+        </w:numPr>
         <w:snapToGrid w:val="0"/>
         <w:spacing w:after="120"/>
-      </w:pPr>
+        <w:contextualSpacing w:val="0"/>
+      </w:pPr>
+      <w:hyperlink r:id="rId24" w:history="1">
+        <w:r>
+          <w:rPr>
+            <w:rStyle w:val="Hyperlink"/>
+            <w:rFonts w:eastAsiaTheme="majorEastAsia"/>
+          </w:rPr>
+          <w:t>P202002300</w:t>
+        </w:r>
+      </w:hyperlink>
+      <w:r>
+        <w:t xml:space="preserve"> “</w:t>
+      </w:r>
+      <w:r>
+        <w:t>Non-Intrusive Song Selection based on Crowd Ambience</w:t>
+      </w:r>
+      <w:r>
+        <w:t>”, 2020-03-13. Closed.</w:t>
+      </w:r>
     </w:p>
-    <w:p/>
+    <w:p>
+      <w:pPr>
+        <w:pStyle w:val="ListParagraph"/>
+        <w:numPr>
+          <w:ilvl w:val="0"/>
+          <w:numId w:val="9"/>
+        </w:numPr>
+        <w:snapToGrid w:val="0"/>
+        <w:spacing w:after="120"/>
+        <w:contextualSpacing w:val="0"/>
+      </w:pPr>
+      <w:r>
+        <w:t>RSW820140241</w:t>
+      </w:r>
+      <w:r>
+        <w:t xml:space="preserve"> “</w:t>
+      </w:r>
+      <w:r>
+        <w:t>Automatic notification of the battery low/loss status for mobile devices</w:t>
+      </w:r>
+      <w:r>
+        <w:t xml:space="preserve">”, </w:t>
+      </w:r>
+      <w:r>
+        <w:t>2014-08-07 Closed.</w:t>
+      </w:r>
+    </w:p>
+    <w:p>
+      <w:pPr>
+        <w:snapToGrid w:val="0"/>
+        <w:spacing w:after="120"/>
+      </w:pPr>
+    </w:p>
+    <w:p>
+      <w:pPr>
+        <w:snapToGrid w:val="0"/>
+        <w:spacing w:after="120"/>
+      </w:pPr>
+    </w:p>
     <w:sectPr>
       <w:pgSz w:w="12240" w:h="15840"/>
       <w:pgMar w:top="1440" w:right="1440" w:bottom="1440" w:left="1440" w:header="720" w:footer="720" w:gutter="0"/>
@@ -2003,7 +2443,7 @@
 </file>
 
 <file path=word/numbering.xml><?xml version="1.0" encoding="utf-8"?>
-<w:numbering xmlns:wpc="http://schemas.microsoft.com/office/word/2010/wordprocessingCanvas" xmlns:cx="http://schemas.microsoft.com/office/drawing/2014/chartex" xmlns:cx1="http://schemas.microsoft.com/office/drawing/2015/9/8/chartex" xmlns:cx2="http://schemas.microsoft.com/office/drawing/2015/10/21/chartex" xmlns:cx3="http://schemas.microsoft.com/office/drawing/2016/5/9/chartex" xmlns:cx4="http://schemas.microsoft.com/office/drawing/2016/5/10/chartex" xmlns:cx5="http://schemas.microsoft.com/office/drawing/2016/5/11/chartex" xmlns:cx6="http://schemas.microsoft.com/office/drawing/2016/5/12/chartex" xmlns:cx7="http://schemas.microsoft.com/office/drawing/2016/5/13/chartex" xmlns:cx8="http://schemas.microsoft.com/office/drawing/2016/5/14/chartex" xmlns:mc="http://schemas.openxmlformats.org/markup-compatibility/2006" xmlns:aink="http://schemas.microsoft.com/office/drawing/2016/ink" xmlns:am3d="http://schemas.microsoft.com/office/drawing/2017/model3d" xmlns:o="urn:schemas-microsoft-com:office:office" xmlns:r="http://schemas.openxmlformats.org/officeDocument/2006/relationships" xmlns:m="http://schemas.openxmlformats.org/officeDocument/2006/math" xmlns:v="urn:schemas-microsoft-com:vml" xmlns:wp14="http://schemas.microsoft.com/office/word/2010/wordprocessingDrawing" xmlns:wp="http://schemas.openxmlformats.org/drawingml/2006/wordprocessingDrawing" xmlns:w10="urn:schemas-microsoft-com:office:word" xmlns:w="http://schemas.openxmlformats.org/wordprocessingml/2006/main" xmlns:w14="http://schemas.microsoft.com/office/word/2010/wordml" xmlns:w15="http://schemas.microsoft.com/office/word/2012/wordml" xmlns:w16cex="http://schemas.microsoft.com/office/word/2018/wordml/cex" xmlns:w16cid="http://schemas.microsoft.com/office/word/2016/wordml/cid" xmlns:w16="http://schemas.microsoft.com/office/word/2018/wordml" xmlns:w16se="http://schemas.microsoft.com/office/word/2015/wordml/symex" xmlns:wpg="http://schemas.microsoft.com/office/word/2010/wordprocessingGroup" xmlns:wpi="http://schemas.microsoft.com/office/word/2010/wordprocessingInk" xmlns:wne="http://schemas.microsoft.com/office/word/2006/wordml" xmlns:wps="http://schemas.microsoft.com/office/word/2010/wordprocessingShape" mc:Ignorable="w14 w15 w16se w16cid w16 w16cex wp14">
+<w:numbering xmlns:wpc="http://schemas.microsoft.com/office/word/2010/wordprocessingCanvas" xmlns:cx="http://schemas.microsoft.com/office/drawing/2014/chartex" xmlns:cx1="http://schemas.microsoft.com/office/drawing/2015/9/8/chartex" xmlns:cx2="http://schemas.microsoft.com/office/drawing/2015/10/21/chartex" xmlns:cx3="http://schemas.microsoft.com/office/drawing/2016/5/9/chartex" xmlns:cx4="http://schemas.microsoft.com/office/drawing/2016/5/10/chartex" xmlns:cx5="http://schemas.microsoft.com/office/drawing/2016/5/11/chartex" xmlns:cx6="http://schemas.microsoft.com/office/drawing/2016/5/12/chartex" xmlns:cx7="http://schemas.microsoft.com/office/drawing/2016/5/13/chartex" xmlns:cx8="http://schemas.microsoft.com/office/drawing/2016/5/14/chartex" xmlns:mc="http://schemas.openxmlformats.org/markup-compatibility/2006" xmlns:aink="http://schemas.microsoft.com/office/drawing/2016/ink" xmlns:am3d="http://schemas.microsoft.com/office/drawing/2017/model3d" xmlns:o="urn:schemas-microsoft-com:office:office" xmlns:r="http://schemas.openxmlformats.org/officeDocument/2006/relationships" xmlns:m="http://schemas.openxmlformats.org/officeDocument/2006/math" xmlns:v="urn:schemas-microsoft-com:vml" xmlns:wp14="http://schemas.microsoft.com/office/word/2010/wordprocessingDrawing" xmlns:wp="http://schemas.openxmlformats.org/drawingml/2006/wordprocessingDrawing" xmlns:w10="urn:schemas-microsoft-com:office:word" xmlns:w="http://schemas.openxmlformats.org/wordprocessingml/2006/main" xmlns:w14="http://schemas.microsoft.com/office/word/2010/wordml" xmlns:w15="http://schemas.microsoft.com/office/word/2012/wordml" xmlns:w16cex="http://schemas.microsoft.com/office/word/2018/wordml/cex" xmlns:w16cid="http://schemas.microsoft.com/office/word/2016/wordml/cid" xmlns:w16="http://schemas.microsoft.com/office/word/2018/wordml" xmlns:w16sdtdh="http://schemas.microsoft.com/office/word/2020/wordml/sdtdatahash" xmlns:w16se="http://schemas.microsoft.com/office/word/2015/wordml/symex" xmlns:wpg="http://schemas.microsoft.com/office/word/2010/wordprocessingGroup" xmlns:wpi="http://schemas.microsoft.com/office/word/2010/wordprocessingInk" xmlns:wne="http://schemas.microsoft.com/office/word/2006/wordml" xmlns:wps="http://schemas.microsoft.com/office/word/2010/wordprocessingShape" mc:Ignorable="w14 w15 w16se w16cid w16 w16cex w16sdtdh wp14">
   <w:abstractNum w:abstractNumId="0" w15:restartNumberingAfterBreak="0">
     <w:nsid w:val="144839AF"/>
     <w:multiLevelType w:val="multilevel"/>
@@ -2460,6 +2900,96 @@
     </w:lvl>
   </w:abstractNum>
   <w:abstractNum w:abstractNumId="5" w15:restartNumberingAfterBreak="0">
+    <w:nsid w:val="26A11860"/>
+    <w:multiLevelType w:val="hybridMultilevel"/>
+    <w:tmpl w:val="C3D2CCA2"/>
+    <w:lvl w:ilvl="0" w:tplc="0C62887C">
+      <w:start w:val="1"/>
+      <w:numFmt w:val="decimal"/>
+      <w:lvlText w:val="[%1]"/>
+      <w:lvlJc w:val="right"/>
+      <w:pPr>
+        <w:ind w:left="1440" w:hanging="360"/>
+      </w:pPr>
+      <w:rPr>
+        <w:rFonts w:ascii="Times New Roman" w:hAnsi="Times New Roman" w:hint="default"/>
+        <w:sz w:val="24"/>
+      </w:rPr>
+    </w:lvl>
+    <w:lvl w:ilvl="1" w:tplc="04090019" w:tentative="1">
+      <w:start w:val="1"/>
+      <w:numFmt w:val="lowerLetter"/>
+      <w:lvlText w:val="%2."/>
+      <w:lvlJc w:val="left"/>
+      <w:pPr>
+        <w:ind w:left="2160" w:hanging="360"/>
+      </w:pPr>
+    </w:lvl>
+    <w:lvl w:ilvl="2" w:tplc="0409001B" w:tentative="1">
+      <w:start w:val="1"/>
+      <w:numFmt w:val="lowerRoman"/>
+      <w:lvlText w:val="%3."/>
+      <w:lvlJc w:val="right"/>
+      <w:pPr>
+        <w:ind w:left="2880" w:hanging="180"/>
+      </w:pPr>
+    </w:lvl>
+    <w:lvl w:ilvl="3" w:tplc="0409000F" w:tentative="1">
+      <w:start w:val="1"/>
+      <w:numFmt w:val="decimal"/>
+      <w:lvlText w:val="%4."/>
+      <w:lvlJc w:val="left"/>
+      <w:pPr>
+        <w:ind w:left="3600" w:hanging="360"/>
+      </w:pPr>
+    </w:lvl>
+    <w:lvl w:ilvl="4" w:tplc="04090019" w:tentative="1">
+      <w:start w:val="1"/>
+      <w:numFmt w:val="lowerLetter"/>
+      <w:lvlText w:val="%5."/>
+      <w:lvlJc w:val="left"/>
+      <w:pPr>
+        <w:ind w:left="4320" w:hanging="360"/>
+      </w:pPr>
+    </w:lvl>
+    <w:lvl w:ilvl="5" w:tplc="0409001B" w:tentative="1">
+      <w:start w:val="1"/>
+      <w:numFmt w:val="lowerRoman"/>
+      <w:lvlText w:val="%6."/>
+      <w:lvlJc w:val="right"/>
+      <w:pPr>
+        <w:ind w:left="5040" w:hanging="180"/>
+      </w:pPr>
+    </w:lvl>
+    <w:lvl w:ilvl="6" w:tplc="0409000F" w:tentative="1">
+      <w:start w:val="1"/>
+      <w:numFmt w:val="decimal"/>
+      <w:lvlText w:val="%7."/>
+      <w:lvlJc w:val="left"/>
+      <w:pPr>
+        <w:ind w:left="5760" w:hanging="360"/>
+      </w:pPr>
+    </w:lvl>
+    <w:lvl w:ilvl="7" w:tplc="04090019" w:tentative="1">
+      <w:start w:val="1"/>
+      <w:numFmt w:val="lowerLetter"/>
+      <w:lvlText w:val="%8."/>
+      <w:lvlJc w:val="left"/>
+      <w:pPr>
+        <w:ind w:left="6480" w:hanging="360"/>
+      </w:pPr>
+    </w:lvl>
+    <w:lvl w:ilvl="8" w:tplc="0409001B" w:tentative="1">
+      <w:start w:val="1"/>
+      <w:numFmt w:val="lowerRoman"/>
+      <w:lvlText w:val="%9."/>
+      <w:lvlJc w:val="right"/>
+      <w:pPr>
+        <w:ind w:left="7200" w:hanging="180"/>
+      </w:pPr>
+    </w:lvl>
+  </w:abstractNum>
+  <w:abstractNum w:abstractNumId="6" w15:restartNumberingAfterBreak="0">
     <w:nsid w:val="316227A8"/>
     <w:multiLevelType w:val="hybridMultilevel"/>
     <w:tmpl w:val="41DAAFF6"/>
@@ -2549,7 +3079,7 @@
       </w:pPr>
     </w:lvl>
   </w:abstractNum>
-  <w:abstractNum w:abstractNumId="6" w15:restartNumberingAfterBreak="0">
+  <w:abstractNum w:abstractNumId="7" w15:restartNumberingAfterBreak="0">
     <w:nsid w:val="45CD15F4"/>
     <w:multiLevelType w:val="hybridMultilevel"/>
     <w:tmpl w:val="AC1403A6"/>
@@ -2639,7 +3169,7 @@
       </w:pPr>
     </w:lvl>
   </w:abstractNum>
-  <w:abstractNum w:abstractNumId="7" w15:restartNumberingAfterBreak="0">
+  <w:abstractNum w:abstractNumId="8" w15:restartNumberingAfterBreak="0">
     <w:nsid w:val="4D5A2A40"/>
     <w:multiLevelType w:val="hybridMultilevel"/>
     <w:tmpl w:val="05E2FCA6"/>
@@ -2752,7 +3282,7 @@
       </w:rPr>
     </w:lvl>
   </w:abstractNum>
-  <w:abstractNum w:abstractNumId="8" w15:restartNumberingAfterBreak="0">
+  <w:abstractNum w:abstractNumId="9" w15:restartNumberingAfterBreak="0">
     <w:nsid w:val="60141821"/>
     <w:multiLevelType w:val="hybridMultilevel"/>
     <w:tmpl w:val="B4B058A2"/>
@@ -2842,7 +3372,97 @@
       </w:pPr>
     </w:lvl>
   </w:abstractNum>
-  <w:abstractNum w:abstractNumId="9" w15:restartNumberingAfterBreak="0">
+  <w:abstractNum w:abstractNumId="10" w15:restartNumberingAfterBreak="0">
+    <w:nsid w:val="761567D6"/>
+    <w:multiLevelType w:val="hybridMultilevel"/>
+    <w:tmpl w:val="977E5952"/>
+    <w:lvl w:ilvl="0" w:tplc="0C62887C">
+      <w:start w:val="1"/>
+      <w:numFmt w:val="decimal"/>
+      <w:lvlText w:val="[%1]"/>
+      <w:lvlJc w:val="right"/>
+      <w:pPr>
+        <w:ind w:left="720" w:hanging="360"/>
+      </w:pPr>
+      <w:rPr>
+        <w:rFonts w:ascii="Times New Roman" w:hAnsi="Times New Roman" w:hint="default"/>
+        <w:sz w:val="24"/>
+      </w:rPr>
+    </w:lvl>
+    <w:lvl w:ilvl="1" w:tplc="04090019" w:tentative="1">
+      <w:start w:val="1"/>
+      <w:numFmt w:val="lowerLetter"/>
+      <w:lvlText w:val="%2."/>
+      <w:lvlJc w:val="left"/>
+      <w:pPr>
+        <w:ind w:left="1440" w:hanging="360"/>
+      </w:pPr>
+    </w:lvl>
+    <w:lvl w:ilvl="2" w:tplc="0409001B" w:tentative="1">
+      <w:start w:val="1"/>
+      <w:numFmt w:val="lowerRoman"/>
+      <w:lvlText w:val="%3."/>
+      <w:lvlJc w:val="right"/>
+      <w:pPr>
+        <w:ind w:left="2160" w:hanging="180"/>
+      </w:pPr>
+    </w:lvl>
+    <w:lvl w:ilvl="3" w:tplc="0409000F" w:tentative="1">
+      <w:start w:val="1"/>
+      <w:numFmt w:val="decimal"/>
+      <w:lvlText w:val="%4."/>
+      <w:lvlJc w:val="left"/>
+      <w:pPr>
+        <w:ind w:left="2880" w:hanging="360"/>
+      </w:pPr>
+    </w:lvl>
+    <w:lvl w:ilvl="4" w:tplc="04090019" w:tentative="1">
+      <w:start w:val="1"/>
+      <w:numFmt w:val="lowerLetter"/>
+      <w:lvlText w:val="%5."/>
+      <w:lvlJc w:val="left"/>
+      <w:pPr>
+        <w:ind w:left="3600" w:hanging="360"/>
+      </w:pPr>
+    </w:lvl>
+    <w:lvl w:ilvl="5" w:tplc="0409001B" w:tentative="1">
+      <w:start w:val="1"/>
+      <w:numFmt w:val="lowerRoman"/>
+      <w:lvlText w:val="%6."/>
+      <w:lvlJc w:val="right"/>
+      <w:pPr>
+        <w:ind w:left="4320" w:hanging="180"/>
+      </w:pPr>
+    </w:lvl>
+    <w:lvl w:ilvl="6" w:tplc="0409000F" w:tentative="1">
+      <w:start w:val="1"/>
+      <w:numFmt w:val="decimal"/>
+      <w:lvlText w:val="%7."/>
+      <w:lvlJc w:val="left"/>
+      <w:pPr>
+        <w:ind w:left="5040" w:hanging="360"/>
+      </w:pPr>
+    </w:lvl>
+    <w:lvl w:ilvl="7" w:tplc="04090019" w:tentative="1">
+      <w:start w:val="1"/>
+      <w:numFmt w:val="lowerLetter"/>
+      <w:lvlText w:val="%8."/>
+      <w:lvlJc w:val="left"/>
+      <w:pPr>
+        <w:ind w:left="5760" w:hanging="360"/>
+      </w:pPr>
+    </w:lvl>
+    <w:lvl w:ilvl="8" w:tplc="0409001B" w:tentative="1">
+      <w:start w:val="1"/>
+      <w:numFmt w:val="lowerRoman"/>
+      <w:lvlText w:val="%9."/>
+      <w:lvlJc w:val="right"/>
+      <w:pPr>
+        <w:ind w:left="6480" w:hanging="180"/>
+      </w:pPr>
+    </w:lvl>
+  </w:abstractNum>
+  <w:abstractNum w:abstractNumId="11" w15:restartNumberingAfterBreak="0">
     <w:nsid w:val="7D945AB5"/>
     <w:multiLevelType w:val="hybridMultilevel"/>
     <w:tmpl w:val="554EE32C"/>
@@ -2936,19 +3556,19 @@
     <w:abstractNumId w:val="3"/>
   </w:num>
   <w:num w:numId="2">
-    <w:abstractNumId w:val="8"/>
+    <w:abstractNumId w:val="9"/>
   </w:num>
   <w:num w:numId="3">
     <w:abstractNumId w:val="2"/>
   </w:num>
   <w:num w:numId="4">
+    <w:abstractNumId w:val="8"/>
+  </w:num>
+  <w:num w:numId="5">
     <w:abstractNumId w:val="7"/>
   </w:num>
-  <w:num w:numId="5">
-    <w:abstractNumId w:val="6"/>
-  </w:num>
   <w:num w:numId="6">
-    <w:abstractNumId w:val="9"/>
+    <w:abstractNumId w:val="11"/>
   </w:num>
   <w:num w:numId="7">
     <w:abstractNumId w:val="4"/>
@@ -2957,16 +3577,22 @@
     <w:abstractNumId w:val="1"/>
   </w:num>
   <w:num w:numId="9">
-    <w:abstractNumId w:val="5"/>
+    <w:abstractNumId w:val="6"/>
   </w:num>
   <w:num w:numId="10">
     <w:abstractNumId w:val="0"/>
+  </w:num>
+  <w:num w:numId="11">
+    <w:abstractNumId w:val="10"/>
+  </w:num>
+  <w:num w:numId="12">
+    <w:abstractNumId w:val="5"/>
   </w:num>
 </w:numbering>
 </file>
 
 <file path=word/styles.xml><?xml version="1.0" encoding="utf-8"?>
-<w:styles xmlns:mc="http://schemas.openxmlformats.org/markup-compatibility/2006" xmlns:r="http://schemas.openxmlformats.org/officeDocument/2006/relationships" xmlns:w="http://schemas.openxmlformats.org/wordprocessingml/2006/main" xmlns:w14="http://schemas.microsoft.com/office/word/2010/wordml" xmlns:w15="http://schemas.microsoft.com/office/word/2012/wordml" xmlns:w16cex="http://schemas.microsoft.com/office/word/2018/wordml/cex" xmlns:w16cid="http://schemas.microsoft.com/office/word/2016/wordml/cid" xmlns:w16="http://schemas.microsoft.com/office/word/2018/wordml" xmlns:w16se="http://schemas.microsoft.com/office/word/2015/wordml/symex" mc:Ignorable="w14 w15 w16se w16cid w16 w16cex">
+<w:styles xmlns:mc="http://schemas.openxmlformats.org/markup-compatibility/2006" xmlns:r="http://schemas.openxmlformats.org/officeDocument/2006/relationships" xmlns:w="http://schemas.openxmlformats.org/wordprocessingml/2006/main" xmlns:w14="http://schemas.microsoft.com/office/word/2010/wordml" xmlns:w15="http://schemas.microsoft.com/office/word/2012/wordml" xmlns:w16cex="http://schemas.microsoft.com/office/word/2018/wordml/cex" xmlns:w16cid="http://schemas.microsoft.com/office/word/2016/wordml/cid" xmlns:w16="http://schemas.microsoft.com/office/word/2018/wordml" xmlns:w16sdtdh="http://schemas.microsoft.com/office/word/2020/wordml/sdtdatahash" xmlns:w16se="http://schemas.microsoft.com/office/word/2015/wordml/symex" mc:Ignorable="w14 w15 w16se w16cid w16 w16cex w16sdtdh">
   <w:docDefaults>
     <w:rPrDefault>
       <w:rPr>

</xml_diff>